<commit_message>
Updated table of contents in project plan.
</commit_message>
<xml_diff>
--- a/ManipuLogic Project Plan.docx
+++ b/ManipuLogic Project Plan.docx
@@ -13,6 +13,12 @@
     <w:p/>
     <w:sdt>
       <w:sdtPr>
+        <w:rPr>
+          <w:rFonts w:asciiTheme="minorHAnsi" w:eastAsiaTheme="minorHAnsi" w:hAnsiTheme="minorHAnsi" w:cstheme="minorBidi"/>
+          <w:color w:val="auto"/>
+          <w:sz w:val="22"/>
+          <w:szCs w:val="22"/>
+        </w:rPr>
         <w:id w:val="-1030410716"/>
         <w:docPartObj>
           <w:docPartGallery w:val="Table of Contents"/>
@@ -21,13 +27,9 @@
       </w:sdtPr>
       <w:sdtEndPr>
         <w:rPr>
-          <w:rFonts w:asciiTheme="minorHAnsi" w:eastAsiaTheme="minorHAnsi" w:hAnsiTheme="minorHAnsi" w:cstheme="minorBidi"/>
           <w:b/>
           <w:bCs/>
           <w:noProof/>
-          <w:color w:val="auto"/>
-          <w:sz w:val="22"/>
-          <w:szCs w:val="22"/>
         </w:rPr>
       </w:sdtEndPr>
       <w:sdtContent>
@@ -59,7 +61,7 @@
           <w:r>
             <w:fldChar w:fldCharType="separate"/>
           </w:r>
-          <w:hyperlink w:anchor="_Toc14860615" w:history="1">
+          <w:hyperlink w:anchor="_Toc14939563" w:history="1">
             <w:r>
               <w:rPr>
                 <w:rStyle w:val="Hyperlink"/>
@@ -86,7 +88,7 @@
                 <w:noProof/>
                 <w:webHidden/>
               </w:rPr>
-              <w:instrText xml:space="preserve"> PAGEREF _Toc14860615 \h </w:instrText>
+              <w:instrText xml:space="preserve"> PAGEREF _Toc14939563 \h </w:instrText>
             </w:r>
             <w:r>
               <w:rPr>
@@ -128,7 +130,7 @@
               <w:noProof/>
             </w:rPr>
           </w:pPr>
-          <w:hyperlink w:anchor="_Toc14860616" w:history="1">
+          <w:hyperlink w:anchor="_Toc14939564" w:history="1">
             <w:r>
               <w:rPr>
                 <w:rStyle w:val="Hyperlink"/>
@@ -136,6 +138,8 @@
               </w:rPr>
               <w:t>Project Goals</w:t>
             </w:r>
+            <w:bookmarkStart w:id="0" w:name="_GoBack"/>
+            <w:bookmarkEnd w:id="0"/>
             <w:r>
               <w:rPr>
                 <w:noProof/>
@@ -155,7 +159,7 @@
                 <w:noProof/>
                 <w:webHidden/>
               </w:rPr>
-              <w:instrText xml:space="preserve"> PAGEREF _Toc14860616 \h </w:instrText>
+              <w:instrText xml:space="preserve"> PAGEREF _Toc14939564 \h </w:instrText>
             </w:r>
             <w:r>
               <w:rPr>
@@ -197,7 +201,7 @@
               <w:noProof/>
             </w:rPr>
           </w:pPr>
-          <w:hyperlink w:anchor="_Toc14860617" w:history="1">
+          <w:hyperlink w:anchor="_Toc14939565" w:history="1">
             <w:r>
               <w:rPr>
                 <w:rStyle w:val="Hyperlink"/>
@@ -224,7 +228,7 @@
                 <w:noProof/>
                 <w:webHidden/>
               </w:rPr>
-              <w:instrText xml:space="preserve"> PAGEREF _Toc14860617 \h </w:instrText>
+              <w:instrText xml:space="preserve"> PAGEREF _Toc14939565 \h </w:instrText>
             </w:r>
             <w:r>
               <w:rPr>
@@ -266,7 +270,7 @@
               <w:noProof/>
             </w:rPr>
           </w:pPr>
-          <w:hyperlink w:anchor="_Toc14860618" w:history="1">
+          <w:hyperlink w:anchor="_Toc14939566" w:history="1">
             <w:r>
               <w:rPr>
                 <w:rStyle w:val="Hyperlink"/>
@@ -293,7 +297,7 @@
                 <w:noProof/>
                 <w:webHidden/>
               </w:rPr>
-              <w:instrText xml:space="preserve"> PAGEREF _Toc14860618 \h </w:instrText>
+              <w:instrText xml:space="preserve"> PAGEREF _Toc14939566 \h </w:instrText>
             </w:r>
             <w:r>
               <w:rPr>
@@ -335,7 +339,7 @@
               <w:noProof/>
             </w:rPr>
           </w:pPr>
-          <w:hyperlink w:anchor="_Toc14860619" w:history="1">
+          <w:hyperlink w:anchor="_Toc14939567" w:history="1">
             <w:r>
               <w:rPr>
                 <w:rStyle w:val="Hyperlink"/>
@@ -362,7 +366,7 @@
                 <w:noProof/>
                 <w:webHidden/>
               </w:rPr>
-              <w:instrText xml:space="preserve"> PAGEREF _Toc14860619 \h </w:instrText>
+              <w:instrText xml:space="preserve"> PAGEREF _Toc14939567 \h </w:instrText>
             </w:r>
             <w:r>
               <w:rPr>
@@ -404,7 +408,7 @@
               <w:noProof/>
             </w:rPr>
           </w:pPr>
-          <w:hyperlink w:anchor="_Toc14860620" w:history="1">
+          <w:hyperlink w:anchor="_Toc14939568" w:history="1">
             <w:r>
               <w:rPr>
                 <w:rStyle w:val="Hyperlink"/>
@@ -431,7 +435,7 @@
                 <w:noProof/>
                 <w:webHidden/>
               </w:rPr>
-              <w:instrText xml:space="preserve"> PAGEREF _Toc14860620 \h </w:instrText>
+              <w:instrText xml:space="preserve"> PAGEREF _Toc14939568 \h </w:instrText>
             </w:r>
             <w:r>
               <w:rPr>
@@ -452,6 +456,213 @@
                 <w:webHidden/>
               </w:rPr>
               <w:t>4</w:t>
+            </w:r>
+            <w:r>
+              <w:rPr>
+                <w:noProof/>
+                <w:webHidden/>
+              </w:rPr>
+              <w:fldChar w:fldCharType="end"/>
+            </w:r>
+          </w:hyperlink>
+        </w:p>
+        <w:p>
+          <w:pPr>
+            <w:pStyle w:val="TOC1"/>
+            <w:tabs>
+              <w:tab w:val="right" w:leader="dot" w:pos="9350"/>
+            </w:tabs>
+            <w:rPr>
+              <w:rFonts w:eastAsiaTheme="minorEastAsia"/>
+              <w:noProof/>
+            </w:rPr>
+          </w:pPr>
+          <w:hyperlink w:anchor="_Toc14939569" w:history="1">
+            <w:r>
+              <w:rPr>
+                <w:rStyle w:val="Hyperlink"/>
+                <w:noProof/>
+              </w:rPr>
+              <w:t>Documentation Strategy</w:t>
+            </w:r>
+            <w:r>
+              <w:rPr>
+                <w:noProof/>
+                <w:webHidden/>
+              </w:rPr>
+              <w:tab/>
+            </w:r>
+            <w:r>
+              <w:rPr>
+                <w:noProof/>
+                <w:webHidden/>
+              </w:rPr>
+              <w:fldChar w:fldCharType="begin"/>
+            </w:r>
+            <w:r>
+              <w:rPr>
+                <w:noProof/>
+                <w:webHidden/>
+              </w:rPr>
+              <w:instrText xml:space="preserve"> PAGEREF _Toc14939569 \h </w:instrText>
+            </w:r>
+            <w:r>
+              <w:rPr>
+                <w:noProof/>
+                <w:webHidden/>
+              </w:rPr>
+            </w:r>
+            <w:r>
+              <w:rPr>
+                <w:noProof/>
+                <w:webHidden/>
+              </w:rPr>
+              <w:fldChar w:fldCharType="separate"/>
+            </w:r>
+            <w:r>
+              <w:rPr>
+                <w:noProof/>
+                <w:webHidden/>
+              </w:rPr>
+              <w:t>4</w:t>
+            </w:r>
+            <w:r>
+              <w:rPr>
+                <w:noProof/>
+                <w:webHidden/>
+              </w:rPr>
+              <w:fldChar w:fldCharType="end"/>
+            </w:r>
+          </w:hyperlink>
+        </w:p>
+        <w:p>
+          <w:pPr>
+            <w:pStyle w:val="TOC2"/>
+            <w:tabs>
+              <w:tab w:val="right" w:leader="dot" w:pos="9350"/>
+            </w:tabs>
+            <w:rPr>
+              <w:rFonts w:eastAsiaTheme="minorEastAsia"/>
+              <w:noProof/>
+            </w:rPr>
+          </w:pPr>
+          <w:hyperlink w:anchor="_Toc14939570" w:history="1">
+            <w:r>
+              <w:rPr>
+                <w:rStyle w:val="Hyperlink"/>
+                <w:noProof/>
+              </w:rPr>
+              <w:t>Project Docs:</w:t>
+            </w:r>
+            <w:r>
+              <w:rPr>
+                <w:noProof/>
+                <w:webHidden/>
+              </w:rPr>
+              <w:tab/>
+            </w:r>
+            <w:r>
+              <w:rPr>
+                <w:noProof/>
+                <w:webHidden/>
+              </w:rPr>
+              <w:fldChar w:fldCharType="begin"/>
+            </w:r>
+            <w:r>
+              <w:rPr>
+                <w:noProof/>
+                <w:webHidden/>
+              </w:rPr>
+              <w:instrText xml:space="preserve"> PAGEREF _Toc14939570 \h </w:instrText>
+            </w:r>
+            <w:r>
+              <w:rPr>
+                <w:noProof/>
+                <w:webHidden/>
+              </w:rPr>
+            </w:r>
+            <w:r>
+              <w:rPr>
+                <w:noProof/>
+                <w:webHidden/>
+              </w:rPr>
+              <w:fldChar w:fldCharType="separate"/>
+            </w:r>
+            <w:r>
+              <w:rPr>
+                <w:noProof/>
+                <w:webHidden/>
+              </w:rPr>
+              <w:t>4</w:t>
+            </w:r>
+            <w:r>
+              <w:rPr>
+                <w:noProof/>
+                <w:webHidden/>
+              </w:rPr>
+              <w:fldChar w:fldCharType="end"/>
+            </w:r>
+          </w:hyperlink>
+        </w:p>
+        <w:p>
+          <w:pPr>
+            <w:pStyle w:val="TOC1"/>
+            <w:tabs>
+              <w:tab w:val="right" w:leader="dot" w:pos="9350"/>
+            </w:tabs>
+            <w:rPr>
+              <w:rFonts w:eastAsiaTheme="minorEastAsia"/>
+              <w:noProof/>
+            </w:rPr>
+          </w:pPr>
+          <w:hyperlink w:anchor="_Toc14939571" w:history="1">
+            <w:r>
+              <w:rPr>
+                <w:rStyle w:val="Hyperlink"/>
+                <w:noProof/>
+              </w:rPr>
+              <w:t>Way of Working (WoW)</w:t>
+            </w:r>
+            <w:r>
+              <w:rPr>
+                <w:noProof/>
+                <w:webHidden/>
+              </w:rPr>
+              <w:tab/>
+            </w:r>
+            <w:r>
+              <w:rPr>
+                <w:noProof/>
+                <w:webHidden/>
+              </w:rPr>
+              <w:fldChar w:fldCharType="begin"/>
+            </w:r>
+            <w:r>
+              <w:rPr>
+                <w:noProof/>
+                <w:webHidden/>
+              </w:rPr>
+              <w:instrText xml:space="preserve"> PAGEREF _Toc14939571 \h </w:instrText>
+            </w:r>
+            <w:r>
+              <w:rPr>
+                <w:noProof/>
+                <w:webHidden/>
+              </w:rPr>
+            </w:r>
+            <w:r>
+              <w:rPr>
+                <w:noProof/>
+                <w:webHidden/>
+              </w:rPr>
+              <w:fldChar w:fldCharType="separate"/>
+            </w:r>
+            <w:r>
+              <w:rPr>
+                <w:noProof/>
+                <w:webHidden/>
+              </w:rPr>
+              <w:t>5</w:t>
             </w:r>
             <w:r>
               <w:rPr>
@@ -478,11 +689,11 @@
       <w:pPr>
         <w:pStyle w:val="Heading1"/>
       </w:pPr>
-      <w:bookmarkStart w:id="0" w:name="_Toc14860615"/>
+      <w:bookmarkStart w:id="1" w:name="_Toc14939563"/>
       <w:r>
         <w:t>Introduction</w:t>
       </w:r>
-      <w:bookmarkEnd w:id="0"/>
+      <w:bookmarkEnd w:id="1"/>
     </w:p>
     <w:p>
       <w:r>
@@ -493,11 +704,11 @@
       <w:pPr>
         <w:pStyle w:val="Heading1"/>
       </w:pPr>
-      <w:bookmarkStart w:id="1" w:name="_Toc14860616"/>
+      <w:bookmarkStart w:id="2" w:name="_Toc14939564"/>
       <w:r>
         <w:t>Project Goals</w:t>
       </w:r>
-      <w:bookmarkEnd w:id="1"/>
+      <w:bookmarkEnd w:id="2"/>
     </w:p>
     <w:p>
       <w:pPr>
@@ -645,6 +856,7 @@
         </w:numPr>
       </w:pPr>
       <w:r>
+        <w:lastRenderedPageBreak/>
         <w:t>Consistent in terms of computational repeatability (e.g., according to accuracy and precision).</w:t>
       </w:r>
     </w:p>
@@ -664,210 +876,209 @@
       <w:pPr>
         <w:pStyle w:val="Heading1"/>
       </w:pPr>
-      <w:bookmarkStart w:id="2" w:name="_Toc14860617"/>
+      <w:bookmarkStart w:id="3" w:name="_Toc14939565"/>
+      <w:r>
+        <w:t>Backlog Item Definition</w:t>
+      </w:r>
+      <w:bookmarkEnd w:id="3"/>
+    </w:p>
+    <w:p>
+      <w:pPr>
+        <w:pStyle w:val="Heading2"/>
+      </w:pPr>
+      <w:bookmarkStart w:id="4" w:name="_Toc14939566"/>
+      <w:r>
+        <w:t>Output from backlog brainstorming session:</w:t>
+      </w:r>
+      <w:bookmarkEnd w:id="4"/>
+    </w:p>
+    <w:p>
+      <w:r>
+        <w:t>initial BL items:</w:t>
+      </w:r>
+    </w:p>
+    <w:p>
+      <w:r>
+        <w:t>arch:</w:t>
+      </w:r>
+    </w:p>
+    <w:p>
+      <w:r>
+        <w:t>-research better program structure for release candidates</w:t>
+      </w:r>
+    </w:p>
+    <w:p>
+      <w:r>
+        <w:t>-do we want to allow multiple instances of ManipuLogic to run simultaneously?  Currently blocked</w:t>
+      </w:r>
+    </w:p>
+    <w:p>
+      <w:r>
+        <w:t>-update architectural documentation and create documentation strategy</w:t>
+      </w:r>
+    </w:p>
+    <w:p>
+      <w:r>
+        <w:t>-define and document initial CLI approach</w:t>
+      </w:r>
+    </w:p>
+    <w:p>
+      <w:r>
+        <w:t>-define and document initial GUI approach</w:t>
+      </w:r>
+    </w:p>
+    <w:p>
+      <w:r>
+        <w:t>-choose GUI toolkit, at least for initial development.</w:t>
+      </w:r>
+    </w:p>
+    <w:p>
+      <w:r>
+        <w:t>-figure out unit testing framework --&gt; use pre-existing or write my own?</w:t>
+      </w:r>
+    </w:p>
+    <w:p>
+      <w:r>
+        <w:t>-define initial branching strategy: DEV as master.  &lt;features&gt; for development and testing, demos for end-of-sprint demos if needed, REL&lt;release #&gt; for release candidates.</w:t>
+      </w:r>
+    </w:p>
+    <w:p>
+      <w:r>
+        <w:t xml:space="preserve">-define sprint length and figure out how to track in GitHub (2 weeks, use </w:t>
+      </w:r>
+      <w:proofErr w:type="spellStart"/>
+      <w:r>
+        <w:t>milestoens</w:t>
+      </w:r>
+      <w:proofErr w:type="spellEnd"/>
+      <w:r>
+        <w:t>?)  Make release candidates how often: every 4 sprints?</w:t>
+      </w:r>
+    </w:p>
+    <w:p>
+      <w:r>
+        <w:t xml:space="preserve">-feature/story A.C.: feature </w:t>
+      </w:r>
+      <w:proofErr w:type="spellStart"/>
+      <w:r>
+        <w:t>dev'd</w:t>
+      </w:r>
+      <w:proofErr w:type="spellEnd"/>
+      <w:r>
+        <w:t>, unit tests pass, demo-able, and impacted documents updated.</w:t>
+      </w:r>
+    </w:p>
+    <w:p>
+      <w:r>
+        <w:t>features:</w:t>
+      </w:r>
+    </w:p>
+    <w:p>
+      <w:r>
+        <w:t xml:space="preserve">-Make DEV branch's functionality </w:t>
+      </w:r>
+      <w:proofErr w:type="gramStart"/>
+      <w:r>
+        <w:t>match</w:t>
+      </w:r>
+      <w:proofErr w:type="gramEnd"/>
+      <w:r>
+        <w:t xml:space="preserve"> the prototype's, at a minimum, so we have a good starting point. </w:t>
+      </w:r>
+    </w:p>
+    <w:p>
+      <w:r>
+        <w:t>-binary operator distribution</w:t>
+      </w:r>
+    </w:p>
+    <w:p>
+      <w:r>
+        <w:t>-double negation</w:t>
+      </w:r>
+    </w:p>
+    <w:p>
+      <w:r>
+        <w:t xml:space="preserve">-order of operations when </w:t>
+      </w:r>
+      <w:proofErr w:type="spellStart"/>
+      <w:r>
+        <w:t>parens</w:t>
+      </w:r>
+      <w:proofErr w:type="spellEnd"/>
+      <w:r>
+        <w:t xml:space="preserve"> aren't specified (nice-to-have?)</w:t>
+      </w:r>
+    </w:p>
+    <w:p>
+      <w:r>
+        <w:t>-implement CLI for sentential logic</w:t>
+      </w:r>
+    </w:p>
+    <w:p>
+      <w:r>
+        <w:t>-implement GUI for sentential logic</w:t>
+      </w:r>
+    </w:p>
+    <w:p>
+      <w:r>
+        <w:t>-implement first order logic</w:t>
+      </w:r>
+    </w:p>
+    <w:p>
+      <w:r>
+        <w:t>-implement second order logic</w:t>
+      </w:r>
+    </w:p>
+    <w:p>
+      <w:r>
+        <w:t>-implement CLI for predicate logic</w:t>
+      </w:r>
+    </w:p>
+    <w:p>
       <w:r>
         <w:lastRenderedPageBreak/>
-        <w:t>Backlog Item Definition</w:t>
-      </w:r>
-      <w:bookmarkEnd w:id="2"/>
+        <w:t>-implement GUI for predicate logic</w:t>
+      </w:r>
+    </w:p>
+    <w:p>
+      <w:r>
+        <w:t>-implement basic theorem proving for sentential logic</w:t>
+      </w:r>
+    </w:p>
+    <w:p>
+      <w:r>
+        <w:t>-finish theorem proving for sentential logic</w:t>
+      </w:r>
+    </w:p>
+    <w:p>
+      <w:r>
+        <w:t>-implement basic theorem proving for predicate logic</w:t>
+      </w:r>
+    </w:p>
+    <w:p>
+      <w:r>
+        <w:t>-finish theorem proving for predicate logic</w:t>
+      </w:r>
+    </w:p>
+    <w:p>
+      <w:r>
+        <w:t>-clean up CLI and GUI for final release</w:t>
+      </w:r>
+    </w:p>
+    <w:p>
+      <w:r>
+        <w:t>-finalize program structure for final release</w:t>
+      </w:r>
     </w:p>
     <w:p>
       <w:pPr>
         <w:pStyle w:val="Heading2"/>
       </w:pPr>
-      <w:bookmarkStart w:id="3" w:name="_Toc14860618"/>
-      <w:r>
-        <w:t>Output from backlog brainstorming session:</w:t>
-      </w:r>
-      <w:bookmarkEnd w:id="3"/>
-    </w:p>
-    <w:p>
-      <w:r>
-        <w:t>initial BL items:</w:t>
-      </w:r>
-    </w:p>
-    <w:p>
-      <w:r>
-        <w:t>arch:</w:t>
-      </w:r>
-    </w:p>
-    <w:p>
-      <w:r>
-        <w:t>-research better program structure for release candidates</w:t>
-      </w:r>
-    </w:p>
-    <w:p>
-      <w:r>
-        <w:t>-do we want to allow multiple instances of ManipuLogic to run simultaneously?  Currently blocked</w:t>
-      </w:r>
-    </w:p>
-    <w:p>
-      <w:r>
-        <w:t>-update architectural documentation and create documentation strategy</w:t>
-      </w:r>
-    </w:p>
-    <w:p>
-      <w:r>
-        <w:t>-define and document initial CLI approach</w:t>
-      </w:r>
-    </w:p>
-    <w:p>
-      <w:r>
-        <w:t>-define and document initial GUI approach</w:t>
-      </w:r>
-    </w:p>
-    <w:p>
-      <w:r>
-        <w:t>-choose GUI toolkit, at least for initial development.</w:t>
-      </w:r>
-    </w:p>
-    <w:p>
-      <w:r>
-        <w:t>-figure out unit testing framework --&gt; use pre-existing or write my own?</w:t>
-      </w:r>
-    </w:p>
-    <w:p>
-      <w:r>
-        <w:t>-define initial branching strategy: DEV as master.  &lt;features&gt; for development and testing, demos for end-of-sprint demos if needed, REL&lt;release #&gt; for release candidates.</w:t>
-      </w:r>
-    </w:p>
-    <w:p>
-      <w:r>
-        <w:t xml:space="preserve">-define sprint length and figure out how to track in GitHub (2 weeks, use </w:t>
-      </w:r>
-      <w:proofErr w:type="spellStart"/>
-      <w:r>
-        <w:t>milestoens</w:t>
-      </w:r>
-      <w:proofErr w:type="spellEnd"/>
-      <w:r>
-        <w:t>?)  Make release candidates how often: every 4 sprints?</w:t>
-      </w:r>
-    </w:p>
-    <w:p>
-      <w:r>
-        <w:t xml:space="preserve">-feature/story A.C.: feature </w:t>
-      </w:r>
-      <w:proofErr w:type="spellStart"/>
-      <w:r>
-        <w:t>dev'd</w:t>
-      </w:r>
-      <w:proofErr w:type="spellEnd"/>
-      <w:r>
-        <w:t>, unit tests pass, demo-able, and impacted documents updated.</w:t>
-      </w:r>
-    </w:p>
-    <w:p>
-      <w:r>
-        <w:t>features:</w:t>
-      </w:r>
-    </w:p>
-    <w:p>
-      <w:r>
-        <w:t xml:space="preserve">-Make DEV branch's functionality </w:t>
-      </w:r>
-      <w:proofErr w:type="gramStart"/>
-      <w:r>
-        <w:t>match</w:t>
-      </w:r>
-      <w:proofErr w:type="gramEnd"/>
-      <w:r>
-        <w:t xml:space="preserve"> the prototype's, at a minimum, so we have a good starting point. </w:t>
-      </w:r>
-    </w:p>
-    <w:p>
-      <w:r>
-        <w:t>-binary operator distribution</w:t>
-      </w:r>
-    </w:p>
-    <w:p>
-      <w:r>
-        <w:t>-double negation</w:t>
-      </w:r>
-    </w:p>
-    <w:p>
-      <w:r>
-        <w:t xml:space="preserve">-order of operations when </w:t>
-      </w:r>
-      <w:proofErr w:type="spellStart"/>
-      <w:r>
-        <w:t>parens</w:t>
-      </w:r>
-      <w:proofErr w:type="spellEnd"/>
-      <w:r>
-        <w:t xml:space="preserve"> aren't specified (nice-to-have?)</w:t>
-      </w:r>
-    </w:p>
-    <w:p>
-      <w:r>
-        <w:t>-implement CLI for sentential logic</w:t>
-      </w:r>
-    </w:p>
-    <w:p>
-      <w:r>
-        <w:t>-implement GUI for sentential logic</w:t>
-      </w:r>
-    </w:p>
-    <w:p>
-      <w:r>
-        <w:t>-implement first order logic</w:t>
-      </w:r>
-    </w:p>
-    <w:p>
-      <w:r>
-        <w:t>-implement second order logic</w:t>
-      </w:r>
-    </w:p>
-    <w:p>
-      <w:r>
-        <w:t>-implement CLI for predicate logic</w:t>
-      </w:r>
-    </w:p>
-    <w:p>
-      <w:r>
-        <w:t>-implement GUI for predicate logic</w:t>
-      </w:r>
-    </w:p>
-    <w:p>
-      <w:r>
-        <w:t>-implement basic theorem proving for sentential logic</w:t>
-      </w:r>
-    </w:p>
-    <w:p>
-      <w:r>
-        <w:t>-finish theorem proving for sentential logic</w:t>
-      </w:r>
-    </w:p>
-    <w:p>
-      <w:r>
-        <w:lastRenderedPageBreak/>
-        <w:t>-implement basic theorem proving for predicate logic</w:t>
-      </w:r>
-    </w:p>
-    <w:p>
-      <w:r>
-        <w:t>-finish theorem proving for predicate logic</w:t>
-      </w:r>
-    </w:p>
-    <w:p>
-      <w:r>
-        <w:t>-clean up CLI and GUI for final release</w:t>
-      </w:r>
-    </w:p>
-    <w:p>
-      <w:r>
-        <w:t>-finalize program structure for final release</w:t>
-      </w:r>
-    </w:p>
-    <w:p>
-      <w:pPr>
-        <w:pStyle w:val="Heading2"/>
-      </w:pPr>
-      <w:bookmarkStart w:id="4" w:name="_Toc14860619"/>
+      <w:bookmarkStart w:id="5" w:name="_Toc14939567"/>
       <w:r>
         <w:t>Prioritized content</w:t>
       </w:r>
-      <w:bookmarkEnd w:id="4"/>
+      <w:bookmarkEnd w:id="5"/>
     </w:p>
     <w:p>
       <w:r>
@@ -1295,12 +1506,11 @@
       <w:pPr>
         <w:pStyle w:val="Heading1"/>
       </w:pPr>
-      <w:bookmarkStart w:id="5" w:name="_Toc14860620"/>
-      <w:r>
-        <w:lastRenderedPageBreak/>
+      <w:bookmarkStart w:id="6" w:name="_Toc14939568"/>
+      <w:r>
         <w:t>Project Strategy</w:t>
       </w:r>
-      <w:bookmarkEnd w:id="5"/>
+      <w:bookmarkEnd w:id="6"/>
     </w:p>
     <w:p>
       <w:r>
@@ -1417,17 +1627,21 @@
       <w:pPr>
         <w:pStyle w:val="Heading1"/>
       </w:pPr>
+      <w:bookmarkStart w:id="7" w:name="_Toc14939569"/>
       <w:r>
         <w:t>Documentation Strategy</w:t>
       </w:r>
+      <w:bookmarkEnd w:id="7"/>
     </w:p>
     <w:p>
       <w:pPr>
         <w:pStyle w:val="Heading2"/>
       </w:pPr>
+      <w:bookmarkStart w:id="8" w:name="_Toc14939570"/>
       <w:r>
         <w:t>Project Docs:</w:t>
       </w:r>
+      <w:bookmarkEnd w:id="8"/>
     </w:p>
     <w:p>
       <w:pPr>
@@ -1497,9 +1711,12 @@
       <w:pPr>
         <w:pStyle w:val="Heading1"/>
       </w:pPr>
-      <w:r>
+      <w:bookmarkStart w:id="9" w:name="_Toc14939571"/>
+      <w:r>
+        <w:lastRenderedPageBreak/>
         <w:t>Way of Working (WoW)</w:t>
       </w:r>
+      <w:bookmarkEnd w:id="9"/>
     </w:p>
     <w:p>
       <w:pPr>
@@ -1537,7 +1754,6 @@
       </w:pPr>
       <w:proofErr w:type="spellStart"/>
       <w:r>
-        <w:lastRenderedPageBreak/>
         <w:t>DoR</w:t>
       </w:r>
       <w:proofErr w:type="spellEnd"/>
@@ -1574,25 +1790,7 @@
         </w:numPr>
       </w:pPr>
       <w:r>
-        <w:t xml:space="preserve">DoD for </w:t>
-      </w:r>
-      <w:r>
-        <w:t xml:space="preserve">architecture </w:t>
-      </w:r>
-      <w:r>
-        <w:t>stories: all acceptance tests pass</w:t>
-      </w:r>
-      <w:r>
-        <w:t xml:space="preserve"> if applicated</w:t>
-      </w:r>
-      <w:r>
-        <w:t xml:space="preserve"> and are documented if appropriate, all impacted documents updated, </w:t>
-      </w:r>
-      <w:r>
-        <w:t xml:space="preserve">new stories from arch decisions created, </w:t>
-      </w:r>
-      <w:r>
-        <w:t>issue moved to done in GitHub Kanban.</w:t>
+        <w:t>DoD for architecture stories: all acceptance tests pass if applicated and are documented if appropriate, all impacted documents updated, new stories from arch decisions created, issue moved to done in GitHub Kanban.</w:t>
       </w:r>
     </w:p>
     <w:p>
@@ -1638,8 +1836,6 @@
       <w:r>
         <w:t xml:space="preserve"> or a merge from a _FEATURE or _SPRINT branch.  Acceptance testing will be done at a user level, E2E, as each story is to be completed in _DEV.</w:t>
       </w:r>
-      <w:bookmarkStart w:id="6" w:name="_GoBack"/>
-      <w:bookmarkEnd w:id="6"/>
     </w:p>
     <w:p>
       <w:pPr>
@@ -2242,6 +2438,7 @@
     <w:lsdException w:name="HTML Sample" w:semiHidden="1" w:unhideWhenUsed="1"/>
     <w:lsdException w:name="HTML Typewriter" w:semiHidden="1" w:unhideWhenUsed="1"/>
     <w:lsdException w:name="HTML Variable" w:semiHidden="1" w:unhideWhenUsed="1"/>
+    <w:lsdException w:name="Normal Table" w:semiHidden="1" w:unhideWhenUsed="1"/>
     <w:lsdException w:name="annotation subject" w:semiHidden="1" w:unhideWhenUsed="1"/>
     <w:lsdException w:name="No List" w:semiHidden="1" w:unhideWhenUsed="1"/>
     <w:lsdException w:name="Outline List 1" w:semiHidden="1" w:unhideWhenUsed="1"/>
@@ -2288,8 +2485,10 @@
     <w:lsdException w:name="Table Subtle 2" w:semiHidden="1" w:unhideWhenUsed="1"/>
     <w:lsdException w:name="Table Web 1" w:semiHidden="1" w:unhideWhenUsed="1"/>
     <w:lsdException w:name="Table Web 2" w:semiHidden="1" w:unhideWhenUsed="1"/>
+    <w:lsdException w:name="Table Web 3" w:semiHidden="1" w:unhideWhenUsed="1"/>
     <w:lsdException w:name="Balloon Text" w:semiHidden="1" w:unhideWhenUsed="1"/>
     <w:lsdException w:name="Table Grid" w:uiPriority="39"/>
+    <w:lsdException w:name="Table Theme" w:semiHidden="1" w:unhideWhenUsed="1"/>
     <w:lsdException w:name="Placeholder Text" w:semiHidden="1"/>
     <w:lsdException w:name="No Spacing" w:uiPriority="1" w:qFormat="1"/>
     <w:lsdException w:name="Light Shading" w:uiPriority="60"/>
@@ -3108,7 +3307,7 @@
 </file>
 
 <file path=customXml/itemProps1.xml><?xml version="1.0" encoding="utf-8"?>
-<ds:datastoreItem xmlns:ds="http://schemas.openxmlformats.org/officeDocument/2006/customXml" ds:itemID="{B88BF6AA-7CEE-4CAF-BAB2-E6042B5981DA}">
+<ds:datastoreItem xmlns:ds="http://schemas.openxmlformats.org/officeDocument/2006/customXml" ds:itemID="{4AF9BF36-F856-4654-A157-8D5AC59CBE4F}">
   <ds:schemaRefs>
     <ds:schemaRef ds:uri="http://schemas.openxmlformats.org/officeDocument/2006/bibliography"/>
   </ds:schemaRefs>

</xml_diff>